<commit_message>
Minor fixes Server Project Design
</commit_message>
<xml_diff>
--- a/Documentación del proyecto/Documentación/Diseño del proyecto/Diseño del Proyecto - Servidor.docx
+++ b/Documentación del proyecto/Documentación/Diseño del proyecto/Diseño del Proyecto - Servidor.docx
@@ -6269,7 +6269,17 @@
           <w:szCs w:val="25"/>
           <w:lang w:eastAsia="es-ES"/>
         </w:rPr>
-        <w:t xml:space="preserve"> que quedan representados en el siguiente diagrama:</w:t>
+        <w:t xml:space="preserve"> que </w:t>
+      </w:r>
+      <w:r>
+        <w:rPr>
+          <w:rFonts w:eastAsia="Times New Roman" w:cstheme="minorHAnsi"/>
+          <w:color w:val="000000"/>
+          <w:sz w:val="25"/>
+          <w:szCs w:val="25"/>
+          <w:lang w:eastAsia="es-ES"/>
+        </w:rPr>
+        <w:t>explicaremos a continuación.</w:t>
       </w:r>
     </w:p>
     <w:p>
@@ -9990,7 +10000,57 @@
           <w:szCs w:val="25"/>
           <w:lang w:eastAsia="es-ES"/>
         </w:rPr>
-        <w:t>     </w:t>
+        <w:t> </w:t>
+      </w:r>
+      <w:r>
+        <w:rPr>
+          <w:rFonts w:eastAsia="Times New Roman" w:cstheme="minorHAnsi"/>
+          <w:color w:val="000000"/>
+          <w:sz w:val="25"/>
+          <w:szCs w:val="25"/>
+          <w:lang w:eastAsia="es-ES"/>
+        </w:rPr>
+        <w:t xml:space="preserve"> </w:t>
+      </w:r>
+      <w:r>
+        <w:rPr>
+          <w:rFonts w:eastAsia="Times New Roman" w:cstheme="minorHAnsi"/>
+          <w:color w:val="000000"/>
+          <w:sz w:val="25"/>
+          <w:szCs w:val="25"/>
+          <w:lang w:eastAsia="es-ES"/>
+        </w:rPr>
+        <w:t> </w:t>
+      </w:r>
+      <w:r>
+        <w:rPr>
+          <w:rFonts w:eastAsia="Times New Roman" w:cstheme="minorHAnsi"/>
+          <w:color w:val="000000"/>
+          <w:sz w:val="25"/>
+          <w:szCs w:val="25"/>
+          <w:lang w:eastAsia="es-ES"/>
+        </w:rPr>
+        <w:t xml:space="preserve"> </w:t>
+      </w:r>
+      <w:r>
+        <w:rPr>
+          <w:rFonts w:eastAsia="Times New Roman" w:cstheme="minorHAnsi"/>
+          <w:color w:val="000000"/>
+          <w:sz w:val="25"/>
+          <w:szCs w:val="25"/>
+          <w:lang w:eastAsia="es-ES"/>
+        </w:rPr>
+        <w:t> </w:t>
+      </w:r>
+      <w:r>
+        <w:rPr>
+          <w:rFonts w:eastAsia="Times New Roman" w:cstheme="minorHAnsi"/>
+          <w:color w:val="000000"/>
+          <w:sz w:val="16"/>
+          <w:szCs w:val="16"/>
+          <w:lang w:eastAsia="es-ES"/>
+        </w:rPr>
+        <w:t xml:space="preserve"> </w:t>
       </w:r>
       <w:r>
         <w:rPr>
@@ -10053,11 +10113,21 @@
         <w:rPr>
           <w:rFonts w:eastAsia="Times New Roman" w:cstheme="minorHAnsi"/>
           <w:color w:val="000000"/>
-          <w:sz w:val="25"/>
-          <w:szCs w:val="25"/>
-          <w:lang w:eastAsia="es-ES"/>
-        </w:rPr>
-        <w:t>     </w:t>
+          <w:sz w:val="8"/>
+          <w:szCs w:val="8"/>
+          <w:lang w:eastAsia="es-ES"/>
+        </w:rPr>
+        <w:t xml:space="preserve"> </w:t>
+      </w:r>
+      <w:r>
+        <w:rPr>
+          <w:rFonts w:eastAsia="Times New Roman" w:cstheme="minorHAnsi"/>
+          <w:color w:val="000000"/>
+          <w:sz w:val="25"/>
+          <w:szCs w:val="25"/>
+          <w:lang w:eastAsia="es-ES"/>
+        </w:rPr>
+        <w:t> </w:t>
       </w:r>
       <w:r>
         <w:rPr>
@@ -14551,10 +14621,10 @@
         </w:rPr>
         <w:lastRenderedPageBreak/>
         <w:drawing>
-          <wp:inline distT="0" distB="0" distL="0" distR="0" wp14:anchorId="534887FB" wp14:editId="0B61636C">
-            <wp:extent cx="5409524" cy="5152381"/>
-            <wp:effectExtent l="0" t="0" r="1270" b="0"/>
-            <wp:docPr id="4" name="Imagen 4">
+          <wp:inline distT="0" distB="0" distL="0" distR="0" wp14:anchorId="5DEE164E" wp14:editId="6BFCAECF">
+            <wp:extent cx="5742857" cy="4485714"/>
+            <wp:effectExtent l="0" t="0" r="0" b="0"/>
+            <wp:docPr id="16" name="Imagen 16">
               <a:hlinkClick xmlns:a="http://schemas.openxmlformats.org/drawingml/2006/main" r:id="rId24"/>
             </wp:docPr>
             <wp:cNvGraphicFramePr>
@@ -14564,7 +14634,7 @@
               <a:graphicData uri="http://schemas.openxmlformats.org/drawingml/2006/picture">
                 <pic:pic xmlns:pic="http://schemas.openxmlformats.org/drawingml/2006/picture">
                   <pic:nvPicPr>
-                    <pic:cNvPr id="4" name="Imagen 4">
+                    <pic:cNvPr id="16" name="Imagen 16">
                       <a:hlinkClick r:id="rId24"/>
                     </pic:cNvPr>
                     <pic:cNvPicPr/>
@@ -14584,7 +14654,7 @@
                   <pic:spPr>
                     <a:xfrm>
                       <a:off x="0" y="0"/>
-                      <a:ext cx="5409524" cy="5152381"/>
+                      <a:ext cx="5742857" cy="4485714"/>
                     </a:xfrm>
                     <a:prstGeom prst="rect">
                       <a:avLst/>
@@ -14893,7 +14963,6 @@
           <w:szCs w:val="25"/>
           <w:lang w:eastAsia="es-ES"/>
         </w:rPr>
-        <w:lastRenderedPageBreak/>
         <w:t xml:space="preserve">El paquete contiene también las clases </w:t>
       </w:r>
       <w:r>
@@ -14964,7 +15033,18 @@
           <w:szCs w:val="25"/>
           <w:lang w:eastAsia="es-ES"/>
         </w:rPr>
-        <w:t xml:space="preserve">, que devuelve una lista de vista previas de mensajes que puede utilizar el cliente para mostrarle una lista de conversaciones al usuario al estilo WhatsApp o </w:t>
+        <w:t xml:space="preserve">, que devuelve una lista de </w:t>
+      </w:r>
+      <w:r>
+        <w:rPr>
+          <w:rFonts w:eastAsia="Times New Roman" w:cstheme="minorHAnsi"/>
+          <w:color w:val="000000"/>
+          <w:sz w:val="25"/>
+          <w:szCs w:val="25"/>
+          <w:lang w:eastAsia="es-ES"/>
+        </w:rPr>
+        <w:lastRenderedPageBreak/>
+        <w:t xml:space="preserve">vista previas de mensajes que puede utilizar el cliente para mostrarle una lista de conversaciones al usuario al estilo WhatsApp o </w:t>
       </w:r>
       <w:proofErr w:type="spellStart"/>
       <w:r>
@@ -15214,27 +15294,7 @@
           <w:szCs w:val="25"/>
           <w:lang w:eastAsia="es-ES"/>
         </w:rPr>
-        <w:t xml:space="preserve"> </w:t>
-      </w:r>
-      <w:r>
-        <w:rPr>
-          <w:rFonts w:eastAsia="Times New Roman" w:cstheme="minorHAnsi"/>
-          <w:color w:val="000000"/>
-          <w:sz w:val="25"/>
-          <w:szCs w:val="25"/>
-          <w:lang w:eastAsia="es-ES"/>
-        </w:rPr>
-        <w:t>(el diagrama que se proporciona es una versión simplificada en la que se han omitido atributos de métodos y tipos de retorno, para ver el diagrama en su totalidad se puede hacer clic en la imagen)</w:t>
-      </w:r>
-      <w:r>
-        <w:rPr>
-          <w:rFonts w:eastAsia="Times New Roman" w:cstheme="minorHAnsi"/>
-          <w:color w:val="000000"/>
-          <w:sz w:val="25"/>
-          <w:szCs w:val="25"/>
-          <w:lang w:eastAsia="es-ES"/>
-        </w:rPr>
-        <w:t>.</w:t>
+        <w:t xml:space="preserve"> (el diagrama que se proporciona es una versión simplificada en la que se han omitido atributos de métodos y tipos de retorno, para ver el diagrama en su totalidad se puede hacer clic en la imagen).</w:t>
       </w:r>
     </w:p>
     <w:p>
@@ -15997,17 +16057,7 @@
           <w:szCs w:val="25"/>
           <w:lang w:eastAsia="es-ES"/>
         </w:rPr>
-        <w:t xml:space="preserve"> </w:t>
-      </w:r>
-      <w:r>
-        <w:rPr>
-          <w:rFonts w:eastAsia="Times New Roman" w:cstheme="minorHAnsi"/>
-          <w:color w:val="000000"/>
-          <w:sz w:val="25"/>
-          <w:szCs w:val="25"/>
-          <w:lang w:eastAsia="es-ES"/>
-        </w:rPr>
-        <w:t>(el diagrama que se proporciona es una versión simplificada en la que se han omitido atributos de métodos y tipos de retorno, para ver el diagrama en su totalidad se puede hacer clic en la imagen)</w:t>
+        <w:t xml:space="preserve"> (el diagrama que se proporciona es una versión simplificada en la que se han omitido atributos de métodos y tipos de retorno, para ver el diagrama en su totalidad se puede hacer clic en la imagen)</w:t>
       </w:r>
       <w:r>
         <w:rPr>
@@ -17416,7 +17466,7 @@
           <w:szCs w:val="25"/>
           <w:lang w:eastAsia="es-ES"/>
         </w:rPr>
-        <w:t xml:space="preserve">En todo momento hemos hablado de </w:t>
+        <w:t xml:space="preserve">En todo momento hemos hablado </w:t>
       </w:r>
       <w:r>
         <w:rPr>
@@ -17428,7 +17478,7 @@
           <w:szCs w:val="25"/>
           <w:lang w:eastAsia="es-ES"/>
         </w:rPr>
-        <w:t>él</w:t>
+        <w:t>del</w:t>
       </w:r>
       <w:r>
         <w:rPr>
@@ -19661,7 +19711,29 @@
           <w:sz w:val="25"/>
           <w:szCs w:val="25"/>
         </w:rPr>
-        <w:t>, se muestran algunos diagramas de secuencia relacionados con diversos casos de uso de la aplicación. Se incluye simplemente la parte del diagrama relacionada con el servidor, la parte de la vista se puede acceder desde el documento “Memoria de Arquitectura – Vista”.</w:t>
+        <w:t>, se muestran algunos diagramas de secuencia relacionados con diversos casos de uso de la aplicación. Se incluye simplemente la parte del diagrama relacionada con el servidor, la parte de la vista se puede acceder desde el documento “</w:t>
+      </w:r>
+      <w:r>
+        <w:rPr>
+          <w:rFonts w:asciiTheme="minorHAnsi" w:hAnsiTheme="minorHAnsi" w:cstheme="minorHAnsi"/>
+          <w:b w:val="0"/>
+          <w:bCs/>
+          <w:color w:val="161718" w:themeColor="text1"/>
+          <w:sz w:val="25"/>
+          <w:szCs w:val="25"/>
+        </w:rPr>
+        <w:t>Diseño del Proyecto</w:t>
+      </w:r>
+      <w:r>
+        <w:rPr>
+          <w:rFonts w:asciiTheme="minorHAnsi" w:hAnsiTheme="minorHAnsi" w:cstheme="minorHAnsi"/>
+          <w:b w:val="0"/>
+          <w:bCs/>
+          <w:color w:val="161718" w:themeColor="text1"/>
+          <w:sz w:val="25"/>
+          <w:szCs w:val="25"/>
+        </w:rPr>
+        <w:t xml:space="preserve"> – Vista”.</w:t>
       </w:r>
     </w:p>
     <w:p>
@@ -27286,7 +27358,7 @@
 </file>
 
 <file path=customXml/itemProps1.xml><?xml version="1.0" encoding="utf-8"?>
-<ds:datastoreItem xmlns:ds="http://schemas.openxmlformats.org/officeDocument/2006/customXml" ds:itemID="{FCBC234F-BE61-47A9-BE64-A0AE1782E36C}">
+<ds:datastoreItem xmlns:ds="http://schemas.openxmlformats.org/officeDocument/2006/customXml" ds:itemID="{B8DF843E-1576-47B7-9A96-992E215EC9FA}">
   <ds:schemaRefs>
     <ds:schemaRef ds:uri="http://schemas.openxmlformats.org/officeDocument/2006/bibliography"/>
   </ds:schemaRefs>

</xml_diff>